<commit_message>
Configuration of own git server commands
</commit_message>
<xml_diff>
--- a/Day1.docx
+++ b/Day1.docx
@@ -252,10 +252,7 @@
     </w:p>
     <w:p>
       <w:r>
-        <w:t xml:space="preserve">4. Download putty and </w:t>
-      </w:r>
-      <w:r>
-        <w:t>winscp:</w:t>
+        <w:t>4. Download putty and winscp:</w:t>
       </w:r>
     </w:p>
     <w:p>
@@ -264,10 +261,7 @@
       </w:r>
       <w:r>
         <w:tab/>
-        <w:t>Putty: http</w:t>
-      </w:r>
-      <w:r>
-        <w:t>://www.chiark.greenend.org.uk/~sgtatham/putty/download.html</w:t>
+        <w:t>Putty: http://www.chiark.greenend.org.uk/~sgtatham/putty/download.html</w:t>
       </w:r>
     </w:p>
     <w:p>
@@ -536,6 +530,185 @@
         <w:t xml:space="preserve"> file we can create n number of nodes</w:t>
       </w:r>
     </w:p>
+    <w:p>
+      <w:pPr>
+        <w:rPr>
+          <w:b/>
+        </w:rPr>
+      </w:pPr>
+      <w:r>
+        <w:rPr>
+          <w:b/>
+        </w:rPr>
+        <w:t>Edit the host file by adding the host file in /</w:t>
+      </w:r>
+      <w:proofErr w:type="spellStart"/>
+      <w:r>
+        <w:rPr>
+          <w:b/>
+        </w:rPr>
+        <w:t>etc</w:t>
+      </w:r>
+      <w:proofErr w:type="spellEnd"/>
+      <w:r>
+        <w:rPr>
+          <w:b/>
+        </w:rPr>
+        <w:t>/hosts in</w:t>
+      </w:r>
+    </w:p>
+    <w:p>
+      <w:pPr>
+        <w:autoSpaceDE w:val="0"/>
+        <w:autoSpaceDN w:val="0"/>
+        <w:adjustRightInd w:val="0"/>
+        <w:spacing w:after="0" w:line="240" w:lineRule="auto"/>
+        <w:rPr>
+          <w:rFonts w:ascii="Lucida Console" w:hAnsi="Lucida Console" w:cs="Lucida Console"/>
+          <w:sz w:val="20"/>
+          <w:szCs w:val="20"/>
+        </w:rPr>
+      </w:pPr>
+      <w:r>
+        <w:rPr>
+          <w:rFonts w:ascii="Lucida Console" w:hAnsi="Lucida Console" w:cs="Lucida Console"/>
+          <w:sz w:val="20"/>
+          <w:szCs w:val="20"/>
+        </w:rPr>
+        <w:t xml:space="preserve"># </w:t>
+      </w:r>
+      <w:proofErr w:type="gramStart"/>
+      <w:r>
+        <w:rPr>
+          <w:rFonts w:ascii="Lucida Console" w:hAnsi="Lucida Console" w:cs="Lucida Console"/>
+          <w:sz w:val="20"/>
+          <w:szCs w:val="20"/>
+        </w:rPr>
+        <w:t>localhost</w:t>
+      </w:r>
+      <w:proofErr w:type="gramEnd"/>
+      <w:r>
+        <w:rPr>
+          <w:rFonts w:ascii="Lucida Console" w:hAnsi="Lucida Console" w:cs="Lucida Console"/>
+          <w:sz w:val="20"/>
+          <w:szCs w:val="20"/>
+        </w:rPr>
+        <w:t xml:space="preserve"> name resolution is handled within DNS itself.</w:t>
+      </w:r>
+    </w:p>
+    <w:p>
+      <w:pPr>
+        <w:autoSpaceDE w:val="0"/>
+        <w:autoSpaceDN w:val="0"/>
+        <w:adjustRightInd w:val="0"/>
+        <w:spacing w:after="0" w:line="240" w:lineRule="auto"/>
+        <w:rPr>
+          <w:rFonts w:ascii="Lucida Console" w:hAnsi="Lucida Console" w:cs="Lucida Console"/>
+          <w:sz w:val="20"/>
+          <w:szCs w:val="20"/>
+        </w:rPr>
+      </w:pPr>
+      <w:r>
+        <w:rPr>
+          <w:rFonts w:ascii="Lucida Console" w:hAnsi="Lucida Console" w:cs="Lucida Console"/>
+          <w:sz w:val="20"/>
+          <w:szCs w:val="20"/>
+        </w:rPr>
+        <w:t xml:space="preserve">#       127.0.0.1       </w:t>
+      </w:r>
+      <w:proofErr w:type="gramStart"/>
+      <w:r>
+        <w:rPr>
+          <w:rFonts w:ascii="Lucida Console" w:hAnsi="Lucida Console" w:cs="Lucida Console"/>
+          <w:sz w:val="20"/>
+          <w:szCs w:val="20"/>
+        </w:rPr>
+        <w:t>localhost</w:t>
+      </w:r>
+      <w:proofErr w:type="gramEnd"/>
+    </w:p>
+    <w:p>
+      <w:pPr>
+        <w:autoSpaceDE w:val="0"/>
+        <w:autoSpaceDN w:val="0"/>
+        <w:adjustRightInd w:val="0"/>
+        <w:spacing w:after="0" w:line="240" w:lineRule="auto"/>
+        <w:rPr>
+          <w:rFonts w:ascii="Lucida Console" w:hAnsi="Lucida Console" w:cs="Lucida Console"/>
+          <w:sz w:val="20"/>
+          <w:szCs w:val="20"/>
+        </w:rPr>
+      </w:pPr>
+      <w:r>
+        <w:rPr>
+          <w:rFonts w:ascii="Lucida Console" w:hAnsi="Lucida Console" w:cs="Lucida Console"/>
+          <w:sz w:val="20"/>
+          <w:szCs w:val="20"/>
+        </w:rPr>
+        <w:t>#       :</w:t>
+      </w:r>
+      <w:proofErr w:type="gramStart"/>
+      <w:r>
+        <w:rPr>
+          <w:rFonts w:ascii="Lucida Console" w:hAnsi="Lucida Console" w:cs="Lucida Console"/>
+          <w:sz w:val="20"/>
+          <w:szCs w:val="20"/>
+        </w:rPr>
+        <w:t>:1</w:t>
+      </w:r>
+      <w:proofErr w:type="gramEnd"/>
+      <w:r>
+        <w:rPr>
+          <w:rFonts w:ascii="Lucida Console" w:hAnsi="Lucida Console" w:cs="Lucida Console"/>
+          <w:sz w:val="20"/>
+          <w:szCs w:val="20"/>
+        </w:rPr>
+        <w:t xml:space="preserve">             localhost</w:t>
+      </w:r>
+    </w:p>
+    <w:p>
+      <w:pPr>
+        <w:autoSpaceDE w:val="0"/>
+        <w:autoSpaceDN w:val="0"/>
+        <w:adjustRightInd w:val="0"/>
+        <w:spacing w:after="0" w:line="240" w:lineRule="auto"/>
+        <w:rPr>
+          <w:rFonts w:ascii="Lucida Console" w:hAnsi="Lucida Console" w:cs="Lucida Console"/>
+          <w:sz w:val="20"/>
+          <w:szCs w:val="20"/>
+        </w:rPr>
+      </w:pPr>
+      <w:r>
+        <w:rPr>
+          <w:rFonts w:ascii="Lucida Console" w:hAnsi="Lucida Console" w:cs="Lucida Console"/>
+          <w:sz w:val="20"/>
+          <w:szCs w:val="20"/>
+        </w:rPr>
+        <w:t xml:space="preserve">#        </w:t>
+      </w:r>
+      <w:r>
+        <w:rPr>
+          <w:rFonts w:ascii="Lucida Console" w:hAnsi="Lucida Console" w:cs="Lucida Console"/>
+          <w:b/>
+          <w:sz w:val="20"/>
+          <w:szCs w:val="20"/>
+        </w:rPr>
+        <w:t xml:space="preserve">192.168.32.5 </w:t>
+      </w:r>
+      <w:proofErr w:type="gramStart"/>
+      <w:r>
+        <w:rPr>
+          <w:rFonts w:ascii="Lucida Console" w:hAnsi="Lucida Console" w:cs="Lucida Console"/>
+          <w:b/>
+          <w:sz w:val="20"/>
+          <w:szCs w:val="20"/>
+        </w:rPr>
+        <w:t>gitlab.example.com</w:t>
+      </w:r>
+      <w:bookmarkStart w:id="0" w:name="_GoBack"/>
+      <w:bookmarkEnd w:id="0"/>
+      <w:proofErr w:type="gramEnd"/>
+    </w:p>
     <w:p/>
     <w:p>
       <w:pPr>
@@ -720,15 +893,7 @@
           <w:sz w:val="20"/>
           <w:szCs w:val="20"/>
         </w:rPr>
-        <w:t xml:space="preserve"> node02</w:t>
-      </w:r>
-      <w:r>
-        <w:rPr>
-          <w:rFonts w:ascii="Lucida Console" w:hAnsi="Lucida Console" w:cs="Lucida Console"/>
-          <w:sz w:val="20"/>
-          <w:szCs w:val="20"/>
-        </w:rPr>
-        <w:t>.example.com</w:t>
+        <w:t xml:space="preserve"> node02.example.com</w:t>
       </w:r>
     </w:p>
     <w:p>
@@ -852,17 +1017,15 @@
     </w:p>
     <w:p>
       <w:pPr>
-        <w:pStyle w:val="ListParagraph"/>
-        <w:numPr>
-          <w:ilvl w:val="0"/>
-          <w:numId w:val="3"/>
-        </w:numPr>
+        <w:ind w:left="360"/>
       </w:pPr>
       <w:proofErr w:type="spellStart"/>
+      <w:proofErr w:type="gramStart"/>
       <w:r>
         <w:t>sudo</w:t>
       </w:r>
       <w:proofErr w:type="spellEnd"/>
+      <w:proofErr w:type="gramEnd"/>
       <w:r>
         <w:t xml:space="preserve"> apt-get install -y curl </w:t>
       </w:r>
@@ -877,17 +1040,15 @@
     </w:p>
     <w:p>
       <w:pPr>
-        <w:pStyle w:val="ListParagraph"/>
-        <w:numPr>
-          <w:ilvl w:val="0"/>
-          <w:numId w:val="3"/>
-        </w:numPr>
+        <w:ind w:left="360"/>
       </w:pPr>
       <w:proofErr w:type="spellStart"/>
+      <w:proofErr w:type="gramStart"/>
       <w:r>
         <w:t>sudo</w:t>
       </w:r>
       <w:proofErr w:type="spellEnd"/>
+      <w:proofErr w:type="gramEnd"/>
       <w:r>
         <w:t xml:space="preserve"> apt-get install -y </w:t>
       </w:r>
@@ -899,14 +1060,15 @@
     </w:p>
     <w:p>
       <w:pPr>
-        <w:pStyle w:val="ListParagraph"/>
-        <w:numPr>
-          <w:ilvl w:val="0"/>
-          <w:numId w:val="3"/>
-        </w:numPr>
-      </w:pPr>
-      <w:r>
-        <w:t xml:space="preserve">curl https://packages.gitlab.com/install/repositories/gitlab/gitlab-ee/script.deb.sh | </w:t>
+        <w:ind w:left="360"/>
+      </w:pPr>
+      <w:proofErr w:type="gramStart"/>
+      <w:r>
+        <w:t>curl</w:t>
+      </w:r>
+      <w:proofErr w:type="gramEnd"/>
+      <w:r>
+        <w:t xml:space="preserve"> https://packages.gitlab.com/install/repositories/gitlab/gitlab-ee/script.deb.sh | </w:t>
       </w:r>
       <w:proofErr w:type="spellStart"/>
       <w:r>
@@ -919,17 +1081,15 @@
     </w:p>
     <w:p>
       <w:pPr>
-        <w:pStyle w:val="ListParagraph"/>
-        <w:numPr>
-          <w:ilvl w:val="0"/>
-          <w:numId w:val="3"/>
-        </w:numPr>
+        <w:ind w:left="360"/>
       </w:pPr>
       <w:proofErr w:type="spellStart"/>
+      <w:proofErr w:type="gramStart"/>
       <w:r>
         <w:t>sudo</w:t>
       </w:r>
       <w:proofErr w:type="spellEnd"/>
+      <w:proofErr w:type="gramEnd"/>
       <w:r>
         <w:t xml:space="preserve"> EXTERNAL_URL="http://gitlab.example.com" apt-get install </w:t>
       </w:r>
@@ -1171,8 +1331,6 @@
       <w:r>
         <w:t xml:space="preserve">&amp; </w:t>
       </w:r>
-      <w:bookmarkStart w:id="0" w:name="_GoBack"/>
-      <w:bookmarkEnd w:id="0"/>
       <w:r>
         <w:t>password: *********</w:t>
       </w:r>
@@ -1929,6 +2087,7 @@
   <w:style w:type="character" w:default="1" w:styleId="DefaultParagraphFont">
     <w:name w:val="Default Paragraph Font"/>
     <w:uiPriority w:val="1"/>
+    <w:semiHidden/>
     <w:unhideWhenUsed/>
   </w:style>
   <w:style w:type="table" w:default="1" w:styleId="TableNormal">

</xml_diff>